<commit_message>
Se agrego un nuevo punto sobre la instalación
Importante si hay mas cambios durante la instalación de WAMP favor de
corregir diocumento en este caso se agrego el punto 8
</commit_message>
<xml_diff>
--- a/INSTALACIÓN WAMP.docx
+++ b/INSTALACIÓN WAMP.docx
@@ -9,8 +9,6 @@
           <w:b/>
         </w:rPr>
       </w:pPr>
-      <w:bookmarkStart w:id="0" w:name="_GoBack"/>
-      <w:bookmarkEnd w:id="0"/>
       <w:r>
         <w:rPr>
           <w:b/>
@@ -42,17 +40,12 @@
         <w:t xml:space="preserve">WAMPSERVER con las siguientes contenidos preferentemente: Apache,  PHP 5.5 o superior </w:t>
       </w:r>
       <w:proofErr w:type="spellStart"/>
-      <w:proofErr w:type="gramStart"/>
       <w:r>
         <w:t>MySQL</w:t>
       </w:r>
       <w:proofErr w:type="spellEnd"/>
       <w:r>
-        <w:t xml:space="preserve"> ,</w:t>
-      </w:r>
-      <w:proofErr w:type="gramEnd"/>
-      <w:r>
-        <w:t xml:space="preserve"> </w:t>
+        <w:t xml:space="preserve"> , </w:t>
       </w:r>
       <w:proofErr w:type="spellStart"/>
       <w:r>
@@ -69,13 +62,8 @@
           <w:b/>
         </w:rPr>
       </w:pPr>
-      <w:proofErr w:type="gramStart"/>
-      <w:r>
-        <w:t>Paso</w:t>
-      </w:r>
-      <w:proofErr w:type="gramEnd"/>
-      <w:r>
-        <w:t xml:space="preserve"> 3: El archivo descargado deberá tener una estructura similar a este nombre: </w:t>
+      <w:r>
+        <w:t xml:space="preserve">Paso 3: El archivo descargado deberá tener una estructura similar a este nombre: </w:t>
       </w:r>
       <w:r>
         <w:rPr>
@@ -91,13 +79,8 @@
       </w:r>
     </w:p>
     <w:p>
-      <w:proofErr w:type="gramStart"/>
-      <w:r>
-        <w:t>Paso</w:t>
-      </w:r>
-      <w:proofErr w:type="gramEnd"/>
-      <w:r>
-        <w:t xml:space="preserve"> 4: Durante la instalación es probable que pida dos tipos de extensiones DLL que son pertinentes para la función del servidor apache. Por lo que se recomienda verificar en la ruta </w:t>
+      <w:r>
+        <w:t xml:space="preserve">Paso 4: Durante la instalación es probable que pida dos tipos de extensiones DLL que son pertinentes para la función del servidor apache. Por lo que se recomienda verificar en la ruta </w:t>
       </w:r>
       <w:r>
         <w:rPr>
@@ -133,15 +116,7 @@
     </w:p>
     <w:p>
       <w:r>
-        <w:t xml:space="preserve">Sin estos archivos los módulos de conexión de </w:t>
-      </w:r>
-      <w:proofErr w:type="gramStart"/>
-      <w:r>
-        <w:t>apache ,</w:t>
-      </w:r>
-      <w:proofErr w:type="gramEnd"/>
-      <w:r>
-        <w:t xml:space="preserve"> </w:t>
+        <w:t xml:space="preserve">Sin estos archivos los módulos de conexión de apache , </w:t>
       </w:r>
       <w:proofErr w:type="spellStart"/>
       <w:r>
@@ -164,13 +139,8 @@
       </w:r>
     </w:p>
     <w:p>
-      <w:proofErr w:type="gramStart"/>
-      <w:r>
-        <w:t>Paso</w:t>
-      </w:r>
-      <w:proofErr w:type="gramEnd"/>
-      <w:r>
-        <w:t xml:space="preserve"> 5: Una vez verificados que existan los archivos </w:t>
+      <w:r>
+        <w:t xml:space="preserve">Paso 5: Una vez verificados que existan los archivos </w:t>
       </w:r>
       <w:proofErr w:type="spellStart"/>
       <w:r>
@@ -275,26 +245,31 @@
         <w:t xml:space="preserve">cargar o iniciar un proyecto en la raíz del sistema generará una carpeta </w:t>
       </w:r>
       <w:r>
-        <w:t>C</w:t>
-      </w:r>
-      <w:proofErr w:type="gramStart"/>
-      <w:r>
-        <w:t>:\</w:t>
-      </w:r>
-      <w:proofErr w:type="gramEnd"/>
-      <w:r>
-        <w:t>wamp</w:t>
+        <w:t>C:\wamp</w:t>
       </w:r>
       <w:r>
         <w:t xml:space="preserve">, se tendrá que dirigir a la subcarpeta www y posteriormente en esta sección se insertaran los proyectos web teniendo como dirección </w:t>
       </w:r>
-      <w:r>
-        <w:t>http://localhost/</w:t>
-      </w:r>
-      <w:r>
-        <w:t>NOMBRE_DEL_PROYECTO.</w:t>
-      </w:r>
-    </w:p>
+      <w:hyperlink r:id="rId8" w:history="1">
+        <w:r>
+          <w:rPr>
+            <w:rStyle w:val="Hipervnculo"/>
+          </w:rPr>
+          <w:t>http://localhost/NOMBRE_DEL_PROYECTO</w:t>
+        </w:r>
+      </w:hyperlink>
+      <w:r>
+        <w:t>.</w:t>
+      </w:r>
+    </w:p>
+    <w:p>
+      <w:r>
+        <w:t>Paso 8: Se recomienda utilizar este servidor local para pruebas de calidad.</w:t>
+      </w:r>
+      <w:bookmarkStart w:id="0" w:name="_GoBack"/>
+      <w:bookmarkEnd w:id="0"/>
+    </w:p>
+    <w:p/>
     <w:p>
       <w:r>
         <w:t xml:space="preserve"> </w:t>

</xml_diff>